<commit_message>
Update Assignment 2 Contribution.docx
</commit_message>
<xml_diff>
--- a/Assignment 2 Contribution.docx
+++ b/Assignment 2 Contribution.docx
@@ -34,11 +34,19 @@
           <w:lang w:val="en-AU"/>
         </w:rPr>
       </w:pPr>
-      <w:r>
-        <w:rPr>
-          <w:lang w:val="en-AU"/>
-        </w:rPr>
-        <w:t>Generally the class allocation is as follows</w:t>
+      <w:proofErr w:type="gramStart"/>
+      <w:r>
+        <w:rPr>
+          <w:lang w:val="en-AU"/>
+        </w:rPr>
+        <w:t>Generally</w:t>
+      </w:r>
+      <w:proofErr w:type="gramEnd"/>
+      <w:r>
+        <w:rPr>
+          <w:lang w:val="en-AU"/>
+        </w:rPr>
+        <w:t xml:space="preserve"> the class allocation is as follows</w:t>
       </w:r>
       <w:r>
         <w:rPr>
@@ -68,14 +76,29 @@
         <w:rPr>
           <w:lang w:val="en-AU"/>
         </w:rPr>
-        <w:t xml:space="preserve">can be considered the majority </w:t>
+        <w:t xml:space="preserve">can be considered </w:t>
+      </w:r>
+      <w:proofErr w:type="gramStart"/>
+      <w:r>
+        <w:rPr>
+          <w:lang w:val="en-AU"/>
+        </w:rPr>
+        <w:t xml:space="preserve">the majority </w:t>
       </w:r>
       <w:r>
         <w:rPr>
           <w:u w:val="single"/>
           <w:lang w:val="en-AU"/>
         </w:rPr>
-        <w:t>of each</w:t>
+        <w:t>of</w:t>
+      </w:r>
+      <w:proofErr w:type="gramEnd"/>
+      <w:r>
+        <w:rPr>
+          <w:u w:val="single"/>
+          <w:lang w:val="en-AU"/>
+        </w:rPr>
+        <w:t xml:space="preserve"> each</w:t>
       </w:r>
       <w:r>
         <w:rPr>
@@ -200,13 +223,27 @@
         <w:rPr>
           <w:lang w:val="en-AU"/>
         </w:rPr>
-        <w:t xml:space="preserve"> - </w:t>
-      </w:r>
-      <w:r>
-        <w:rPr>
-          <w:lang w:val="en-AU"/>
-        </w:rPr>
-        <w:t xml:space="preserve"> input checks (e.g. Can’t buy if insufficient funds)</w:t>
+        <w:t xml:space="preserve"> </w:t>
+      </w:r>
+      <w:proofErr w:type="gramStart"/>
+      <w:r>
+        <w:rPr>
+          <w:lang w:val="en-AU"/>
+        </w:rPr>
+        <w:t xml:space="preserve">- </w:t>
+      </w:r>
+      <w:r>
+        <w:rPr>
+          <w:lang w:val="en-AU"/>
+        </w:rPr>
+        <w:t xml:space="preserve"> input</w:t>
+      </w:r>
+      <w:proofErr w:type="gramEnd"/>
+      <w:r>
+        <w:rPr>
+          <w:lang w:val="en-AU"/>
+        </w:rPr>
+        <w:t xml:space="preserve"> checks (e.g. Can’t buy if insufficient funds)</w:t>
       </w:r>
       <w:r>
         <w:rPr>
@@ -242,21 +279,7 @@
         <w:rPr>
           <w:lang w:val="en-AU"/>
         </w:rPr>
-        <w:t xml:space="preserve">create </w:t>
-      </w:r>
-      <w:proofErr w:type="spellStart"/>
-      <w:r>
-        <w:rPr>
-          <w:lang w:val="en-AU"/>
-        </w:rPr>
-        <w:t>Jframe</w:t>
-      </w:r>
-      <w:proofErr w:type="spellEnd"/>
-      <w:r>
-        <w:rPr>
-          <w:lang w:val="en-AU"/>
-        </w:rPr>
-        <w:t xml:space="preserve"> and link to </w:t>
+        <w:t xml:space="preserve">create Jframe and link to </w:t>
       </w:r>
       <w:r>
         <w:rPr>
@@ -273,29 +296,11 @@
     </w:p>
     <w:p>
       <w:pPr>
-        <w:pStyle w:val="ListParagraph"/>
-        <w:numPr>
-          <w:ilvl w:val="0"/>
-          <w:numId w:val="1"/>
-        </w:numPr>
-        <w:rPr>
-          <w:lang w:val="en-AU"/>
-        </w:rPr>
-      </w:pPr>
-      <w:proofErr w:type="spellStart"/>
-      <w:r>
-        <w:rPr>
-          <w:lang w:val="en-AU"/>
-        </w:rPr>
-        <w:t>JUnit</w:t>
-      </w:r>
-      <w:proofErr w:type="spellEnd"/>
-      <w:r>
-        <w:rPr>
-          <w:lang w:val="en-AU"/>
-        </w:rPr>
-        <w:t xml:space="preserve"> testing (done collaboratively over a discord call)</w:t>
-      </w:r>
+        <w:ind w:left="360"/>
+        <w:rPr>
+          <w:lang w:val="en-AU"/>
+        </w:rPr>
+      </w:pPr>
     </w:p>
     <w:p>
       <w:pPr>
@@ -436,39 +441,6 @@
         </w:rPr>
         <w:t>Game Model – action methods to manipulate data</w:t>
       </w:r>
-    </w:p>
-    <w:p>
-      <w:pPr>
-        <w:pStyle w:val="ListParagraph"/>
-        <w:numPr>
-          <w:ilvl w:val="0"/>
-          <w:numId w:val="2"/>
-        </w:numPr>
-        <w:rPr>
-          <w:lang w:val="en-AU"/>
-        </w:rPr>
-      </w:pPr>
-      <w:proofErr w:type="spellStart"/>
-      <w:r>
-        <w:rPr>
-          <w:lang w:val="en-AU"/>
-        </w:rPr>
-        <w:t>JUnit</w:t>
-      </w:r>
-      <w:proofErr w:type="spellEnd"/>
-      <w:r>
-        <w:rPr>
-          <w:lang w:val="en-AU"/>
-        </w:rPr>
-        <w:t xml:space="preserve"> testing (done collaboratively over a discord call)</w:t>
-      </w:r>
-    </w:p>
-    <w:p>
-      <w:pPr>
-        <w:rPr>
-          <w:lang w:val="en-AU"/>
-        </w:rPr>
-      </w:pPr>
     </w:p>
     <w:p>
       <w:pPr>

</xml_diff>